<commit_message>
ui / 버튼 \png 제작 //ui 구성
</commit_message>
<xml_diff>
--- a/주간보고서/졸업연구1 주간보고서(양식).docx
+++ b/주간보고서/졸업연구1 주간보고서(양식).docx
@@ -5,9 +5,6 @@
     <w:p>
       <w:pPr>
         <w:pStyle w:val="Title"/>
-        <w:rPr>
-          <w:rFonts w:hint="eastAsia"/>
-        </w:rPr>
       </w:pPr>
       <w:r>
         <w:rPr>
@@ -16,19 +13,10 @@
         <w:t>졸업연구1 주간보고서</w:t>
       </w:r>
     </w:p>
+    <w:p/>
     <w:p>
       <w:pPr>
-        <w:rPr>
-          <w:rFonts w:hint="eastAsia"/>
-        </w:rPr>
-      </w:pPr>
-    </w:p>
-    <w:p>
-      <w:pPr>
         <w:jc w:val="right"/>
-        <w:rPr>
-          <w:rFonts w:hint="eastAsia"/>
-        </w:rPr>
       </w:pPr>
       <w:r>
         <w:rPr>
@@ -45,9 +33,6 @@
           <w:numId w:val="1"/>
         </w:numPr>
         <w:ind w:leftChars="0"/>
-        <w:rPr>
-          <w:rFonts w:hint="eastAsia"/>
-        </w:rPr>
       </w:pPr>
       <w:r>
         <w:rPr>
@@ -61,6 +46,8 @@
         </w:rPr>
         <w:br/>
       </w:r>
+      <w:bookmarkStart w:id="0" w:name="_GoBack"/>
+      <w:bookmarkEnd w:id="0"/>
     </w:p>
     <w:p>
       <w:pPr>
@@ -70,9 +57,6 @@
           <w:numId w:val="1"/>
         </w:numPr>
         <w:ind w:leftChars="0"/>
-        <w:rPr>
-          <w:rFonts w:hint="eastAsia"/>
-        </w:rPr>
       </w:pPr>
       <w:r>
         <w:rPr>
@@ -110,8 +94,6 @@
       <w:r>
         <w:br/>
       </w:r>
-      <w:bookmarkStart w:id="0" w:name="_GoBack"/>
-      <w:bookmarkEnd w:id="0"/>
       <w:r>
         <w:rPr>
           <w:rFonts w:hint="eastAsia"/>
@@ -488,6 +470,36 @@
       <w:ind w:leftChars="400" w:left="800"/>
     </w:pPr>
   </w:style>
+  <w:style w:type="paragraph" w:styleId="BalloonText">
+    <w:name w:val="Balloon Text"/>
+    <w:basedOn w:val="Normal"/>
+    <w:link w:val="BalloonTextChar"/>
+    <w:uiPriority w:val="99"/>
+    <w:semiHidden/>
+    <w:unhideWhenUsed/>
+    <w:rsid w:val="001E2488"/>
+    <w:pPr>
+      <w:spacing w:after="0" w:line="240" w:lineRule="auto"/>
+    </w:pPr>
+    <w:rPr>
+      <w:rFonts w:asciiTheme="majorHAnsi" w:eastAsiaTheme="majorEastAsia" w:hAnsiTheme="majorHAnsi" w:cstheme="majorBidi"/>
+      <w:sz w:val="16"/>
+      <w:szCs w:val="16"/>
+    </w:rPr>
+  </w:style>
+  <w:style w:type="character" w:customStyle="1" w:styleId="BalloonTextChar">
+    <w:name w:val="Balloon Text Char"/>
+    <w:basedOn w:val="DefaultParagraphFont"/>
+    <w:link w:val="BalloonText"/>
+    <w:uiPriority w:val="99"/>
+    <w:semiHidden/>
+    <w:rsid w:val="001E2488"/>
+    <w:rPr>
+      <w:rFonts w:asciiTheme="majorHAnsi" w:eastAsiaTheme="majorEastAsia" w:hAnsiTheme="majorHAnsi" w:cstheme="majorBidi"/>
+      <w:sz w:val="16"/>
+      <w:szCs w:val="16"/>
+    </w:rPr>
+  </w:style>
 </w:styles>
 </file>
 
@@ -729,6 +741,36 @@
     <w:pPr>
       <w:ind w:leftChars="400" w:left="800"/>
     </w:pPr>
+  </w:style>
+  <w:style w:type="paragraph" w:styleId="BalloonText">
+    <w:name w:val="Balloon Text"/>
+    <w:basedOn w:val="Normal"/>
+    <w:link w:val="BalloonTextChar"/>
+    <w:uiPriority w:val="99"/>
+    <w:semiHidden/>
+    <w:unhideWhenUsed/>
+    <w:rsid w:val="001E2488"/>
+    <w:pPr>
+      <w:spacing w:after="0" w:line="240" w:lineRule="auto"/>
+    </w:pPr>
+    <w:rPr>
+      <w:rFonts w:asciiTheme="majorHAnsi" w:eastAsiaTheme="majorEastAsia" w:hAnsiTheme="majorHAnsi" w:cstheme="majorBidi"/>
+      <w:sz w:val="16"/>
+      <w:szCs w:val="16"/>
+    </w:rPr>
+  </w:style>
+  <w:style w:type="character" w:customStyle="1" w:styleId="BalloonTextChar">
+    <w:name w:val="Balloon Text Char"/>
+    <w:basedOn w:val="DefaultParagraphFont"/>
+    <w:link w:val="BalloonText"/>
+    <w:uiPriority w:val="99"/>
+    <w:semiHidden/>
+    <w:rsid w:val="001E2488"/>
+    <w:rPr>
+      <w:rFonts w:asciiTheme="majorHAnsi" w:eastAsiaTheme="majorEastAsia" w:hAnsiTheme="majorHAnsi" w:cstheme="majorBidi"/>
+      <w:sz w:val="16"/>
+      <w:szCs w:val="16"/>
+    </w:rPr>
   </w:style>
 </w:styles>
 </file>

</xml_diff>